<commit_message>
ajout fonctionnnalité en JS pour controller les led
</commit_message>
<xml_diff>
--- a/Rapport de projet.docx
+++ b/Rapport de projet.docx
@@ -5457,8 +5457,31 @@
           </wp:inline>
         </w:drawing>
       </w:r>
-      <w:bookmarkStart w:id="62" w:name="_GoBack"/>
-      <w:bookmarkEnd w:id="62"/>
+    </w:p>
+    <w:p>
+      <w:pPr>
+        <w:pStyle w:val="Retraitcorpsdetexte3"/>
+        <w:jc w:val="left"/>
+      </w:pPr>
+      <w:r>
+        <w:t xml:space="preserve">Création d’un site Web </w:t>
+      </w:r>
+      <w:proofErr w:type="spellStart"/>
+      <w:r>
+        <w:t>php</w:t>
+      </w:r>
+      <w:proofErr w:type="spellEnd"/>
+      <w:r>
+        <w:t xml:space="preserve"> pour </w:t>
+      </w:r>
+      <w:proofErr w:type="spellStart"/>
+      <w:r>
+        <w:t>controller</w:t>
+      </w:r>
+      <w:proofErr w:type="spellEnd"/>
+      <w:r>
+        <w:t xml:space="preserve"> </w:t>
+      </w:r>
     </w:p>
     <w:p>
       <w:pPr>
@@ -5509,11 +5532,11 @@
       <w:pPr>
         <w:pStyle w:val="Titre2"/>
       </w:pPr>
-      <w:bookmarkStart w:id="63" w:name="_Toc308526348"/>
+      <w:bookmarkStart w:id="62" w:name="_Toc308526348"/>
       <w:r>
         <w:t>Bibliographie</w:t>
       </w:r>
-      <w:bookmarkEnd w:id="63"/>
+      <w:bookmarkEnd w:id="62"/>
     </w:p>
     <w:p>
       <w:pPr>
@@ -5540,10 +5563,20 @@
       <w:pPr>
         <w:pStyle w:val="Titre2"/>
       </w:pPr>
-      <w:bookmarkStart w:id="64" w:name="_Toc308526349"/>
+      <w:bookmarkStart w:id="63" w:name="_Toc308526349"/>
       <w:r>
         <w:t>Webographie</w:t>
       </w:r>
+      <w:bookmarkEnd w:id="63"/>
+    </w:p>
+    <w:p>
+      <w:pPr>
+        <w:pStyle w:val="Retraitcorpsdetexte"/>
+      </w:pPr>
+      <w:r>
+        <w:t>https://developer.mozilla.org/fr/docs/Web/HTML/Element/Input/range</w:t>
+      </w:r>
+      <w:bookmarkStart w:id="64" w:name="_GoBack"/>
       <w:bookmarkEnd w:id="64"/>
     </w:p>
     <w:p>
@@ -5913,7 +5946,7 @@
               <w:noProof/>
               <w:szCs w:val="16"/>
             </w:rPr>
-            <w:t>8</w:t>
+            <w:t>6</w:t>
           </w:r>
           <w:r>
             <w:rPr>
@@ -6321,7 +6354,7 @@
         <v:path o:extrusionok="f" gradientshapeok="t" o:connecttype="rect"/>
         <o:lock v:ext="edit" aspectratio="t"/>
       </v:shapetype>
-      <v:shape id="_x0000_i1055" type="#_x0000_t75" style="width:12pt;height:12pt" o:bullet="t">
+      <v:shape id="_x0000_i1059" type="#_x0000_t75" style="width:12pt;height:12pt" o:bullet="t">
         <v:imagedata r:id="rId1" o:title="BD10263_"/>
       </v:shape>
     </w:pict>
@@ -11337,7 +11370,7 @@
 </file>
 
 <file path=customXml/itemProps1.xml><?xml version="1.0" encoding="utf-8"?>
-<ds:datastoreItem xmlns:ds="http://schemas.openxmlformats.org/officeDocument/2006/customXml" ds:itemID="{3B2407B9-9AF3-4DF7-B24E-047E2B242CB3}">
+<ds:datastoreItem xmlns:ds="http://schemas.openxmlformats.org/officeDocument/2006/customXml" ds:itemID="{37D74CA7-6585-41F6-B61F-2D310CDE02AF}">
   <ds:schemaRefs>
     <ds:schemaRef ds:uri="http://schemas.openxmlformats.org/officeDocument/2006/bibliography"/>
   </ds:schemaRefs>

</xml_diff>

<commit_message>
avoir infos du bouton 1
</commit_message>
<xml_diff>
--- a/Rapport de projet.docx
+++ b/Rapport de projet.docx
@@ -5573,9 +5573,19 @@
       <w:pPr>
         <w:pStyle w:val="Retraitcorpsdetexte"/>
       </w:pPr>
-      <w:r>
-        <w:t>https://developer.mozilla.org/fr/docs/Web/HTML/Element/Input/range</w:t>
-      </w:r>
+      <w:hyperlink r:id="rId15" w:history="1">
+        <w:r>
+          <w:rPr>
+            <w:rStyle w:val="Lienhypertexte"/>
+          </w:rPr>
+          <w:t>https://developer.mozilla.org/fr/docs/Web/HTML/Element/Input/range</w:t>
+        </w:r>
+      </w:hyperlink>
+    </w:p>
+    <w:p>
+      <w:pPr>
+        <w:pStyle w:val="Retraitcorpsdetexte"/>
+      </w:pPr>
       <w:bookmarkStart w:id="64" w:name="_GoBack"/>
       <w:bookmarkEnd w:id="64"/>
     </w:p>
@@ -5674,8 +5684,8 @@
       </w:r>
     </w:p>
     <w:sectPr>
-      <w:headerReference w:type="default" r:id="rId15"/>
-      <w:footerReference w:type="default" r:id="rId16"/>
+      <w:headerReference w:type="default" r:id="rId16"/>
+      <w:footerReference w:type="default" r:id="rId17"/>
       <w:pgSz w:w="11906" w:h="16838" w:code="9"/>
       <w:pgMar w:top="1418" w:right="1418" w:bottom="1418" w:left="1418" w:header="709" w:footer="709" w:gutter="0"/>
       <w:cols w:space="708"/>
@@ -6354,7 +6364,7 @@
         <v:path o:extrusionok="f" gradientshapeok="t" o:connecttype="rect"/>
         <o:lock v:ext="edit" aspectratio="t"/>
       </v:shapetype>
-      <v:shape id="_x0000_i1059" type="#_x0000_t75" style="width:12pt;height:12pt" o:bullet="t">
+      <v:shape id="_x0000_i1062" type="#_x0000_t75" style="width:12pt;height:12pt" o:bullet="t">
         <v:imagedata r:id="rId1" o:title="BD10263_"/>
       </v:shape>
     </w:pict>
@@ -11370,7 +11380,7 @@
 </file>
 
 <file path=customXml/itemProps1.xml><?xml version="1.0" encoding="utf-8"?>
-<ds:datastoreItem xmlns:ds="http://schemas.openxmlformats.org/officeDocument/2006/customXml" ds:itemID="{37D74CA7-6585-41F6-B61F-2D310CDE02AF}">
+<ds:datastoreItem xmlns:ds="http://schemas.openxmlformats.org/officeDocument/2006/customXml" ds:itemID="{F478B535-D782-4803-A43F-ACF05C465A18}">
   <ds:schemaRefs>
     <ds:schemaRef ds:uri="http://schemas.openxmlformats.org/officeDocument/2006/bibliography"/>
   </ds:schemaRefs>

</xml_diff>